<commit_message>
Aenderungen an der Word
</commit_message>
<xml_diff>
--- a/docs/Text Nikas.docx
+++ b/docs/Text Nikas.docx
@@ -1,11 +1,13 @@
 
 <file path=word/document.xml><?xml version="1.0" encoding="utf-8"?>
-<w:document xmlns:ve="http://schemas.openxmlformats.org/markup-compatibility/2006" xmlns:o="urn:schemas-microsoft-com:office:office" xmlns:r="http://schemas.openxmlformats.org/officeDocument/2006/relationships" xmlns:m="http://schemas.openxmlformats.org/officeDocument/2006/math" xmlns:v="urn:schemas-microsoft-com:vml" xmlns:wp="http://schemas.openxmlformats.org/drawingml/2006/wordprocessingDrawing" xmlns:w10="urn:schemas-microsoft-com:office:word" xmlns:w="http://schemas.openxmlformats.org/wordprocessingml/2006/main" xmlns:wne="http://schemas.microsoft.com/office/word/2006/wordml">
+<w:document xmlns:wpc="http://schemas.microsoft.com/office/word/2010/wordprocessingCanvas" xmlns:mc="http://schemas.openxmlformats.org/markup-compatibility/2006" xmlns:o="urn:schemas-microsoft-com:office:office" xmlns:r="http://schemas.openxmlformats.org/officeDocument/2006/relationships" xmlns:m="http://schemas.openxmlformats.org/officeDocument/2006/math" xmlns:v="urn:schemas-microsoft-com:vml" xmlns:wp14="http://schemas.microsoft.com/office/word/2010/wordprocessingDrawing" xmlns:wp="http://schemas.openxmlformats.org/drawingml/2006/wordprocessingDrawing" xmlns:w10="urn:schemas-microsoft-com:office:word" xmlns:w="http://schemas.openxmlformats.org/wordprocessingml/2006/main" xmlns:w14="http://schemas.microsoft.com/office/word/2010/wordml" xmlns:w15="http://schemas.microsoft.com/office/word/2012/wordml" xmlns:wpg="http://schemas.microsoft.com/office/word/2010/wordprocessingGroup" xmlns:wpi="http://schemas.microsoft.com/office/word/2010/wordprocessingInk" xmlns:wne="http://schemas.microsoft.com/office/word/2006/wordml" xmlns:wps="http://schemas.microsoft.com/office/word/2010/wordprocessingShape" mc:Ignorable="w14 w15 wp14">
   <w:body>
     <w:p>
       <w:pPr>
         <w:pStyle w:val="berschrift1"/>
       </w:pPr>
+      <w:bookmarkStart w:id="0" w:name="_GoBack"/>
+      <w:bookmarkEnd w:id="0"/>
       <w:r>
         <w:t>Löschen</w:t>
       </w:r>
@@ -154,146 +156,122 @@
         <w:t xml:space="preserve"> Besitzt das Lager ebenfalls kein Oberlager, muss es leer sein, um gelöscht werden zu können.</w:t>
       </w:r>
       <w:r>
+        <w:t xml:space="preserve"> In diesem Beispiel wären das die Lager 2.</w:t>
+      </w:r>
+      <w:r>
+        <w:t xml:space="preserve"> Sind auf der Ebene des zu löschende Lagers keine anderen Lager so wird es gelöscht und die Anteile der Buchungen und der Bestand auf das Lager darüber übertragen.</w:t>
+      </w:r>
+      <w:r>
+        <w:t xml:space="preserve"> In diesem Beispiel wären das die Lager 1.1.1.</w:t>
+      </w:r>
+      <w:r>
         <w:t xml:space="preserve"> </w:t>
       </w:r>
       <w:r>
-        <w:t>In diesem Beispiel wäre das das</w:t>
-      </w:r>
-      <w:r>
-        <w:t xml:space="preserve"> Lager 2.</w:t>
-      </w:r>
-      <w:r>
-        <w:t xml:space="preserve"> Sind auf der Ebene des zu löschende Lagers keine anderen Lager so wird es gelöscht und die Anteile der Buchungen und der Bestand auf das Lager darüber übertragen.</w:t>
-      </w:r>
-      <w:r>
-        <w:t xml:space="preserve"> In diesem Beispiel ist das das</w:t>
-      </w:r>
-      <w:r>
-        <w:t xml:space="preserve"> Lager 1.1.1.</w:t>
-      </w:r>
+        <w:t xml:space="preserve"> Sind stattdessen auf der gleichen Ebene noch weitere Lager kann das Lager nur gelöscht werden wenn das Lager leer ist. Dann werden der Bestand und die Anteile ebenfalls auf das Lager darüber übertragen. In diesem Beispiel wären das die Lager 1.2.1 oder 1.2.2.</w:t>
+      </w:r>
+    </w:p>
+    <w:p/>
+    <w:p>
+      <w:pPr>
+        <w:pStyle w:val="berschrift1"/>
+      </w:pPr>
+      <w:r>
+        <w:t>Besonderheiten</w:t>
+      </w:r>
+    </w:p>
+    <w:p>
+      <w:r>
+        <w:t xml:space="preserve">Unsere Gruppe hat als dreier-Gruppe auch die Aufgaben für vierer-Gruppen bearbeitet. So ist es mit unserer Lagerverwaltung möglich beliebig viele Lager an jeder Stelle zu erstellen. Des Weiteren ist es möglich Lager zu löschen. Dafür sind jedoch bestimmte Voraussetzungen zu erfüllen. Außerdem ist es möglich den aktuellen Stand der Lagerverwaltung zu speichern und einen gespeicherten Stand wieder zu laden. </w:t>
+      </w:r>
+    </w:p>
+    <w:p>
+      <w:pPr>
+        <w:pStyle w:val="berschrift1"/>
+      </w:pPr>
+      <w:proofErr w:type="spellStart"/>
+      <w:r>
+        <w:t>Commad</w:t>
+      </w:r>
+      <w:proofErr w:type="spellEnd"/>
       <w:r>
         <w:t xml:space="preserve"> </w:t>
       </w:r>
-      <w:r>
-        <w:t xml:space="preserve"> Sind stattdessen auf der gleichen Ebene noch weitere Lager kann das Lager nur gelöscht werden wenn das Lager leer ist. </w:t>
-      </w:r>
-      <w:commentRangeStart w:id="0"/>
-      <w:r>
-        <w:t>Dann werden der Bestand und die Anteile ebenfalls auf das Lager darüber übertragen</w:t>
-      </w:r>
-      <w:commentRangeEnd w:id="0"/>
-      <w:r>
-        <w:rPr>
-          <w:rStyle w:val="Kommentarzeichen"/>
-        </w:rPr>
-        <w:commentReference w:id="0"/>
-      </w:r>
-      <w:r>
-        <w:t>. In diesem Beispiel wären das die Lager 1.2.1 oder 1.2.2.</w:t>
-      </w:r>
-    </w:p>
-    <w:p/>
+    </w:p>
+    <w:p>
+      <w:r>
+        <w:t xml:space="preserve">Für die Realisierung eines </w:t>
+      </w:r>
+      <w:proofErr w:type="spellStart"/>
+      <w:r>
+        <w:t>Redo</w:t>
+      </w:r>
+      <w:proofErr w:type="spellEnd"/>
+      <w:r>
+        <w:t xml:space="preserve">- und </w:t>
+      </w:r>
+      <w:proofErr w:type="spellStart"/>
+      <w:r>
+        <w:t>Undo</w:t>
+      </w:r>
+      <w:proofErr w:type="spellEnd"/>
+      <w:r>
+        <w:t>-Mechanismus wird</w:t>
+      </w:r>
+      <w:r>
+        <w:t xml:space="preserve"> das Command Pattern verwendet. Der Controller verwaltet zwei Stacks. Ein Stack für die </w:t>
+      </w:r>
+      <w:proofErr w:type="spellStart"/>
+      <w:r>
+        <w:t>Redo-Commands</w:t>
+      </w:r>
+      <w:proofErr w:type="spellEnd"/>
+      <w:r>
+        <w:t xml:space="preserve"> und einen für die </w:t>
+      </w:r>
+      <w:proofErr w:type="spellStart"/>
+      <w:r>
+        <w:t>Undo-Commands</w:t>
+      </w:r>
+      <w:proofErr w:type="spellEnd"/>
+      <w:r>
+        <w:t xml:space="preserve">. Der Command besitzt eine Execute- und eine </w:t>
+      </w:r>
+      <w:proofErr w:type="spellStart"/>
+      <w:r>
+        <w:t>Undo</w:t>
+      </w:r>
+      <w:proofErr w:type="spellEnd"/>
+      <w:r>
+        <w:t xml:space="preserve">-Methode. Der Controller führt die Methoden aus, um einen Anteil zu erzeugen bzw. so einen zu löschen. Wird ein Command erzeugt wird der </w:t>
+      </w:r>
+      <w:proofErr w:type="spellStart"/>
+      <w:r>
+        <w:t>Redo</w:t>
+      </w:r>
+      <w:proofErr w:type="spellEnd"/>
+      <w:r>
+        <w:t>-Stack gelöscht.</w:t>
+      </w:r>
+    </w:p>
     <w:p>
       <w:pPr>
         <w:pStyle w:val="berschrift1"/>
       </w:pPr>
       <w:r>
-        <w:t>Besonderheiten</w:t>
-      </w:r>
-    </w:p>
-    <w:p>
-      <w:r>
-        <w:t xml:space="preserve">Unsere Gruppe hat als dreier-Gruppe auch die Aufgaben für vierer-Gruppen bearbeitet. So ist es mit unserer Lagerverwaltung möglich beliebig viele Lager an jeder Stelle zu erstellen. Des Weiteren ist es möglich Lager zu löschen. Dafür sind jedoch bestimmte Voraussetzungen zu erfüllen. Außerdem ist es möglich den aktuellen Stand der Lagerverwaltung zu speichern und einen gespeicherten Stand wieder zu laden. </w:t>
-      </w:r>
-    </w:p>
-    <w:p>
-      <w:pPr>
-        <w:pStyle w:val="berschrift1"/>
-      </w:pPr>
-      <w:r>
-        <w:t>Comma</w:t>
-      </w:r>
-      <w:r>
-        <w:t>n</w:t>
-      </w:r>
-      <w:r>
-        <w:t xml:space="preserve">d </w:t>
-      </w:r>
-    </w:p>
-    <w:p>
-      <w:r>
-        <w:t xml:space="preserve">Für die Realisierung eines </w:t>
+        <w:t>Test</w:t>
+      </w:r>
+    </w:p>
+    <w:p>
+      <w:r>
+        <w:t xml:space="preserve">Es wurden </w:t>
       </w:r>
       <w:proofErr w:type="spellStart"/>
       <w:r>
-        <w:t>Redo</w:t>
+        <w:t>JUnit</w:t>
       </w:r>
       <w:proofErr w:type="spellEnd"/>
       <w:r>
-        <w:t xml:space="preserve">- und </w:t>
-      </w:r>
-      <w:proofErr w:type="spellStart"/>
-      <w:r>
-        <w:t>Undo</w:t>
-      </w:r>
-      <w:proofErr w:type="spellEnd"/>
-      <w:r>
-        <w:t>-Mechanismus wird</w:t>
-      </w:r>
-      <w:r>
-        <w:t xml:space="preserve"> das Command Pattern verwendet. Der Controller verwaltet zwei Stacks. Ein Stack für die </w:t>
-      </w:r>
-      <w:proofErr w:type="spellStart"/>
-      <w:r>
-        <w:t>Redo-Commands</w:t>
-      </w:r>
-      <w:proofErr w:type="spellEnd"/>
-      <w:r>
-        <w:t xml:space="preserve"> und einen für die </w:t>
-      </w:r>
-      <w:proofErr w:type="spellStart"/>
-      <w:r>
-        <w:t>Undo-Commands</w:t>
-      </w:r>
-      <w:proofErr w:type="spellEnd"/>
-      <w:r>
-        <w:t xml:space="preserve">. Der Command besitzt eine Execute- und eine </w:t>
-      </w:r>
-      <w:proofErr w:type="spellStart"/>
-      <w:r>
-        <w:t>Undo</w:t>
-      </w:r>
-      <w:proofErr w:type="spellEnd"/>
-      <w:r>
-        <w:t xml:space="preserve">-Methode. Der Controller führt die Methoden aus, um einen Anteil zu erzeugen bzw. so einen zu löschen. Wird ein Command erzeugt wird der </w:t>
-      </w:r>
-      <w:proofErr w:type="spellStart"/>
-      <w:r>
-        <w:t>Redo-Stack</w:t>
-      </w:r>
-      <w:proofErr w:type="spellEnd"/>
-      <w:r>
-        <w:t xml:space="preserve"> gelöscht.</w:t>
-      </w:r>
-    </w:p>
-    <w:p>
-      <w:pPr>
-        <w:pStyle w:val="berschrift1"/>
-      </w:pPr>
-      <w:r>
-        <w:t>Test</w:t>
-      </w:r>
-    </w:p>
-    <w:p>
-      <w:r>
-        <w:t xml:space="preserve">Es wurden </w:t>
-      </w:r>
-      <w:proofErr w:type="spellStart"/>
-      <w:r>
-        <w:t>JUnit</w:t>
-      </w:r>
-      <w:proofErr w:type="spellEnd"/>
-      <w:r>
         <w:t xml:space="preserve">-Tests erstellt. Diese Tests gewährleisten </w:t>
       </w:r>
       <w:r>
@@ -305,8 +283,13 @@
       <w:r>
         <w:t xml:space="preserve"> getestet.</w:t>
       </w:r>
-      <w:bookmarkStart w:id="1" w:name="_GoBack"/>
-      <w:bookmarkEnd w:id="1"/>
+      <w:r>
+        <w:br/>
+        <w:t>Das Programm</w:t>
+      </w:r>
+      <w:r>
+        <w:t xml:space="preserve"> wurde ausführlich getestet. Es wurden Akzeptanztests uns Oberflächentests durchgeführt.</w:t>
+      </w:r>
     </w:p>
     <w:sectPr>
       <w:pgSz w:w="11906" w:h="16838"/>
@@ -318,33 +301,9 @@
 </w:document>
 </file>
 
-<file path=word/comments.xml><?xml version="1.0" encoding="utf-8"?>
-<w:comments xmlns:ve="http://schemas.openxmlformats.org/markup-compatibility/2006" xmlns:o="urn:schemas-microsoft-com:office:office" xmlns:r="http://schemas.openxmlformats.org/officeDocument/2006/relationships" xmlns:m="http://schemas.openxmlformats.org/officeDocument/2006/math" xmlns:v="urn:schemas-microsoft-com:vml" xmlns:wp="http://schemas.openxmlformats.org/drawingml/2006/wordprocessingDrawing" xmlns:w10="urn:schemas-microsoft-com:office:word" xmlns:w="http://schemas.openxmlformats.org/wordprocessingml/2006/main" xmlns:wne="http://schemas.microsoft.com/office/word/2006/wordml">
-  <w:comment w:id="0" w:author="anwender" w:date="2015-12-22T11:59:00Z" w:initials="a">
-    <w:p>
-      <w:pPr>
-        <w:pStyle w:val="Kommentartext"/>
-      </w:pPr>
-      <w:r>
-        <w:rPr>
-          <w:rStyle w:val="Kommentarzeichen"/>
-        </w:rPr>
-        <w:annotationRef/>
-      </w:r>
-      <w:r>
-        <w:t>Was wird übertragen wenn das Lager leer ist?</w:t>
-      </w:r>
-      <w:r>
-        <w:t xml:space="preserve"> Bezieht sich der Satz auf lager 1.1.1?</w:t>
-      </w:r>
-    </w:p>
-  </w:comment>
-</w:comments>
-</file>
-
 <file path=word/numbering.xml><?xml version="1.0" encoding="utf-8"?>
-<w:numbering xmlns:ve="http://schemas.openxmlformats.org/markup-compatibility/2006" xmlns:o="urn:schemas-microsoft-com:office:office" xmlns:r="http://schemas.openxmlformats.org/officeDocument/2006/relationships" xmlns:m="http://schemas.openxmlformats.org/officeDocument/2006/math" xmlns:v="urn:schemas-microsoft-com:vml" xmlns:wp="http://schemas.openxmlformats.org/drawingml/2006/wordprocessingDrawing" xmlns:w10="urn:schemas-microsoft-com:office:word" xmlns:w="http://schemas.openxmlformats.org/wordprocessingml/2006/main" xmlns:wne="http://schemas.microsoft.com/office/word/2006/wordml">
-  <w:abstractNum w:abstractNumId="0">
+<w:numbering xmlns:wpc="http://schemas.microsoft.com/office/word/2010/wordprocessingCanvas" xmlns:mc="http://schemas.openxmlformats.org/markup-compatibility/2006" xmlns:o="urn:schemas-microsoft-com:office:office" xmlns:r="http://schemas.openxmlformats.org/officeDocument/2006/relationships" xmlns:m="http://schemas.openxmlformats.org/officeDocument/2006/math" xmlns:v="urn:schemas-microsoft-com:vml" xmlns:wp14="http://schemas.microsoft.com/office/word/2010/wordprocessingDrawing" xmlns:wp="http://schemas.openxmlformats.org/drawingml/2006/wordprocessingDrawing" xmlns:w10="urn:schemas-microsoft-com:office:word" xmlns:w="http://schemas.openxmlformats.org/wordprocessingml/2006/main" xmlns:w14="http://schemas.microsoft.com/office/word/2010/wordml" xmlns:w15="http://schemas.microsoft.com/office/word/2012/wordml" xmlns:wpg="http://schemas.microsoft.com/office/word/2010/wordprocessingGroup" xmlns:wpi="http://schemas.microsoft.com/office/word/2010/wordprocessingInk" xmlns:wne="http://schemas.microsoft.com/office/word/2006/wordml" xmlns:wps="http://schemas.microsoft.com/office/word/2010/wordprocessingShape" mc:Ignorable="w14 w15 wp14">
+  <w:abstractNum w:abstractNumId="0" w15:restartNumberingAfterBreak="0">
     <w:nsid w:val="3AE5354E"/>
     <w:multiLevelType w:val="hybridMultilevel"/>
     <w:tmpl w:val="52982B98"/>
@@ -464,7 +423,7 @@
 </file>
 
 <file path=word/styles.xml><?xml version="1.0" encoding="utf-8"?>
-<w:styles xmlns:r="http://schemas.openxmlformats.org/officeDocument/2006/relationships" xmlns:w="http://schemas.openxmlformats.org/wordprocessingml/2006/main">
+<w:styles xmlns:mc="http://schemas.openxmlformats.org/markup-compatibility/2006" xmlns:r="http://schemas.openxmlformats.org/officeDocument/2006/relationships" xmlns:w="http://schemas.openxmlformats.org/wordprocessingml/2006/main" xmlns:w14="http://schemas.microsoft.com/office/word/2010/wordml" xmlns:w15="http://schemas.microsoft.com/office/word/2012/wordml" mc:Ignorable="w14 w15">
   <w:docDefaults>
     <w:rPrDefault>
       <w:rPr>
@@ -480,149 +439,382 @@
       </w:pPr>
     </w:pPrDefault>
   </w:docDefaults>
-  <w:latentStyles w:defLockedState="0" w:defUIPriority="99" w:defSemiHidden="1" w:defUnhideWhenUsed="1" w:defQFormat="0" w:count="267">
-    <w:lsdException w:name="Normal" w:semiHidden="0" w:uiPriority="0" w:unhideWhenUsed="0" w:qFormat="1"/>
-    <w:lsdException w:name="heading 1" w:semiHidden="0" w:uiPriority="9" w:unhideWhenUsed="0" w:qFormat="1"/>
-    <w:lsdException w:name="heading 2" w:uiPriority="9" w:qFormat="1"/>
-    <w:lsdException w:name="heading 3" w:uiPriority="9" w:qFormat="1"/>
-    <w:lsdException w:name="heading 4" w:uiPriority="9" w:qFormat="1"/>
-    <w:lsdException w:name="heading 5" w:uiPriority="9" w:qFormat="1"/>
-    <w:lsdException w:name="heading 6" w:uiPriority="9" w:qFormat="1"/>
-    <w:lsdException w:name="heading 7" w:uiPriority="9" w:qFormat="1"/>
-    <w:lsdException w:name="heading 8" w:uiPriority="9" w:qFormat="1"/>
-    <w:lsdException w:name="heading 9" w:uiPriority="9" w:qFormat="1"/>
-    <w:lsdException w:name="toc 1" w:uiPriority="39"/>
-    <w:lsdException w:name="toc 2" w:uiPriority="39"/>
-    <w:lsdException w:name="toc 3" w:uiPriority="39"/>
-    <w:lsdException w:name="toc 4" w:uiPriority="39"/>
-    <w:lsdException w:name="toc 5" w:uiPriority="39"/>
-    <w:lsdException w:name="toc 6" w:uiPriority="39"/>
-    <w:lsdException w:name="toc 7" w:uiPriority="39"/>
-    <w:lsdException w:name="toc 8" w:uiPriority="39"/>
-    <w:lsdException w:name="toc 9" w:uiPriority="39"/>
-    <w:lsdException w:name="caption" w:uiPriority="35" w:qFormat="1"/>
-    <w:lsdException w:name="Title" w:semiHidden="0" w:uiPriority="10" w:unhideWhenUsed="0" w:qFormat="1"/>
-    <w:lsdException w:name="Default Paragraph Font" w:uiPriority="1"/>
-    <w:lsdException w:name="Subtitle" w:semiHidden="0" w:uiPriority="11" w:unhideWhenUsed="0" w:qFormat="1"/>
-    <w:lsdException w:name="Strong" w:semiHidden="0" w:uiPriority="22" w:unhideWhenUsed="0" w:qFormat="1"/>
-    <w:lsdException w:name="Emphasis" w:semiHidden="0" w:uiPriority="20" w:unhideWhenUsed="0" w:qFormat="1"/>
-    <w:lsdException w:name="Table Grid" w:semiHidden="0" w:uiPriority="39" w:unhideWhenUsed="0"/>
-    <w:lsdException w:name="Placeholder Text" w:unhideWhenUsed="0"/>
-    <w:lsdException w:name="No Spacing" w:semiHidden="0" w:uiPriority="1" w:unhideWhenUsed="0" w:qFormat="1"/>
-    <w:lsdException w:name="Light Shading" w:semiHidden="0" w:uiPriority="60" w:unhideWhenUsed="0"/>
-    <w:lsdException w:name="Light List" w:semiHidden="0" w:uiPriority="61" w:unhideWhenUsed="0"/>
-    <w:lsdException w:name="Light Grid" w:semiHidden="0" w:uiPriority="62" w:unhideWhenUsed="0"/>
-    <w:lsdException w:name="Medium Shading 1" w:semiHidden="0" w:uiPriority="63" w:unhideWhenUsed="0"/>
-    <w:lsdException w:name="Medium Shading 2" w:semiHidden="0" w:uiPriority="64" w:unhideWhenUsed="0"/>
-    <w:lsdException w:name="Medium List 1" w:semiHidden="0" w:uiPriority="65" w:unhideWhenUsed="0"/>
-    <w:lsdException w:name="Medium List 2" w:semiHidden="0" w:uiPriority="66" w:unhideWhenUsed="0"/>
-    <w:lsdException w:name="Medium Grid 1" w:semiHidden="0" w:uiPriority="67" w:unhideWhenUsed="0"/>
-    <w:lsdException w:name="Medium Grid 2" w:semiHidden="0" w:uiPriority="68" w:unhideWhenUsed="0"/>
-    <w:lsdException w:name="Medium Grid 3" w:semiHidden="0" w:uiPriority="69" w:unhideWhenUsed="0"/>
-    <w:lsdException w:name="Dark List" w:semiHidden="0" w:uiPriority="70" w:unhideWhenUsed="0"/>
-    <w:lsdException w:name="Colorful Shading" w:semiHidden="0" w:uiPriority="71" w:unhideWhenUsed="0"/>
-    <w:lsdException w:name="Colorful List" w:semiHidden="0" w:uiPriority="72" w:unhideWhenUsed="0"/>
-    <w:lsdException w:name="Colorful Grid" w:semiHidden="0" w:uiPriority="73" w:unhideWhenUsed="0"/>
-    <w:lsdException w:name="Light Shading Accent 1" w:semiHidden="0" w:uiPriority="60" w:unhideWhenUsed="0"/>
-    <w:lsdException w:name="Light List Accent 1" w:semiHidden="0" w:uiPriority="61" w:unhideWhenUsed="0"/>
-    <w:lsdException w:name="Light Grid Accent 1" w:semiHidden="0" w:uiPriority="62" w:unhideWhenUsed="0"/>
-    <w:lsdException w:name="Medium Shading 1 Accent 1" w:semiHidden="0" w:uiPriority="63" w:unhideWhenUsed="0"/>
-    <w:lsdException w:name="Medium Shading 2 Accent 1" w:semiHidden="0" w:uiPriority="64" w:unhideWhenUsed="0"/>
-    <w:lsdException w:name="Medium List 1 Accent 1" w:semiHidden="0" w:uiPriority="65" w:unhideWhenUsed="0"/>
-    <w:lsdException w:name="Revision" w:unhideWhenUsed="0"/>
-    <w:lsdException w:name="List Paragraph" w:semiHidden="0" w:uiPriority="34" w:unhideWhenUsed="0" w:qFormat="1"/>
-    <w:lsdException w:name="Quote" w:semiHidden="0" w:uiPriority="29" w:unhideWhenUsed="0" w:qFormat="1"/>
-    <w:lsdException w:name="Intense Quote" w:semiHidden="0" w:uiPriority="30" w:unhideWhenUsed="0" w:qFormat="1"/>
-    <w:lsdException w:name="Medium List 2 Accent 1" w:semiHidden="0" w:uiPriority="66" w:unhideWhenUsed="0"/>
-    <w:lsdException w:name="Medium Grid 1 Accent 1" w:semiHidden="0" w:uiPriority="67" w:unhideWhenUsed="0"/>
-    <w:lsdException w:name="Medium Grid 2 Accent 1" w:semiHidden="0" w:uiPriority="68" w:unhideWhenUsed="0"/>
-    <w:lsdException w:name="Medium Grid 3 Accent 1" w:semiHidden="0" w:uiPriority="69" w:unhideWhenUsed="0"/>
-    <w:lsdException w:name="Dark List Accent 1" w:semiHidden="0" w:uiPriority="70" w:unhideWhenUsed="0"/>
-    <w:lsdException w:name="Colorful Shading Accent 1" w:semiHidden="0" w:uiPriority="71" w:unhideWhenUsed="0"/>
-    <w:lsdException w:name="Colorful List Accent 1" w:semiHidden="0" w:uiPriority="72" w:unhideWhenUsed="0"/>
-    <w:lsdException w:name="Colorful Grid Accent 1" w:semiHidden="0" w:uiPriority="73" w:unhideWhenUsed="0"/>
-    <w:lsdException w:name="Light Shading Accent 2" w:semiHidden="0" w:uiPriority="60" w:unhideWhenUsed="0"/>
-    <w:lsdException w:name="Light List Accent 2" w:semiHidden="0" w:uiPriority="61" w:unhideWhenUsed="0"/>
-    <w:lsdException w:name="Light Grid Accent 2" w:semiHidden="0" w:uiPriority="62" w:unhideWhenUsed="0"/>
-    <w:lsdException w:name="Medium Shading 1 Accent 2" w:semiHidden="0" w:uiPriority="63" w:unhideWhenUsed="0"/>
-    <w:lsdException w:name="Medium Shading 2 Accent 2" w:semiHidden="0" w:uiPriority="64" w:unhideWhenUsed="0"/>
-    <w:lsdException w:name="Medium List 1 Accent 2" w:semiHidden="0" w:uiPriority="65" w:unhideWhenUsed="0"/>
-    <w:lsdException w:name="Medium List 2 Accent 2" w:semiHidden="0" w:uiPriority="66" w:unhideWhenUsed="0"/>
-    <w:lsdException w:name="Medium Grid 1 Accent 2" w:semiHidden="0" w:uiPriority="67" w:unhideWhenUsed="0"/>
-    <w:lsdException w:name="Medium Grid 2 Accent 2" w:semiHidden="0" w:uiPriority="68" w:unhideWhenUsed="0"/>
-    <w:lsdException w:name="Medium Grid 3 Accent 2" w:semiHidden="0" w:uiPriority="69" w:unhideWhenUsed="0"/>
-    <w:lsdException w:name="Dark List Accent 2" w:semiHidden="0" w:uiPriority="70" w:unhideWhenUsed="0"/>
-    <w:lsdException w:name="Colorful Shading Accent 2" w:semiHidden="0" w:uiPriority="71" w:unhideWhenUsed="0"/>
-    <w:lsdException w:name="Colorful List Accent 2" w:semiHidden="0" w:uiPriority="72" w:unhideWhenUsed="0"/>
-    <w:lsdException w:name="Colorful Grid Accent 2" w:semiHidden="0" w:uiPriority="73" w:unhideWhenUsed="0"/>
-    <w:lsdException w:name="Light Shading Accent 3" w:semiHidden="0" w:uiPriority="60" w:unhideWhenUsed="0"/>
-    <w:lsdException w:name="Light List Accent 3" w:semiHidden="0" w:uiPriority="61" w:unhideWhenUsed="0"/>
-    <w:lsdException w:name="Light Grid Accent 3" w:semiHidden="0" w:uiPriority="62" w:unhideWhenUsed="0"/>
-    <w:lsdException w:name="Medium Shading 1 Accent 3" w:semiHidden="0" w:uiPriority="63" w:unhideWhenUsed="0"/>
-    <w:lsdException w:name="Medium Shading 2 Accent 3" w:semiHidden="0" w:uiPriority="64" w:unhideWhenUsed="0"/>
-    <w:lsdException w:name="Medium List 1 Accent 3" w:semiHidden="0" w:uiPriority="65" w:unhideWhenUsed="0"/>
-    <w:lsdException w:name="Medium List 2 Accent 3" w:semiHidden="0" w:uiPriority="66" w:unhideWhenUsed="0"/>
-    <w:lsdException w:name="Medium Grid 1 Accent 3" w:semiHidden="0" w:uiPriority="67" w:unhideWhenUsed="0"/>
-    <w:lsdException w:name="Medium Grid 2 Accent 3" w:semiHidden="0" w:uiPriority="68" w:unhideWhenUsed="0"/>
-    <w:lsdException w:name="Medium Grid 3 Accent 3" w:semiHidden="0" w:uiPriority="69" w:unhideWhenUsed="0"/>
-    <w:lsdException w:name="Dark List Accent 3" w:semiHidden="0" w:uiPriority="70" w:unhideWhenUsed="0"/>
-    <w:lsdException w:name="Colorful Shading Accent 3" w:semiHidden="0" w:uiPriority="71" w:unhideWhenUsed="0"/>
-    <w:lsdException w:name="Colorful List Accent 3" w:semiHidden="0" w:uiPriority="72" w:unhideWhenUsed="0"/>
-    <w:lsdException w:name="Colorful Grid Accent 3" w:semiHidden="0" w:uiPriority="73" w:unhideWhenUsed="0"/>
-    <w:lsdException w:name="Light Shading Accent 4" w:semiHidden="0" w:uiPriority="60" w:unhideWhenUsed="0"/>
-    <w:lsdException w:name="Light List Accent 4" w:semiHidden="0" w:uiPriority="61" w:unhideWhenUsed="0"/>
-    <w:lsdException w:name="Light Grid Accent 4" w:semiHidden="0" w:uiPriority="62" w:unhideWhenUsed="0"/>
-    <w:lsdException w:name="Medium Shading 1 Accent 4" w:semiHidden="0" w:uiPriority="63" w:unhideWhenUsed="0"/>
-    <w:lsdException w:name="Medium Shading 2 Accent 4" w:semiHidden="0" w:uiPriority="64" w:unhideWhenUsed="0"/>
-    <w:lsdException w:name="Medium List 1 Accent 4" w:semiHidden="0" w:uiPriority="65" w:unhideWhenUsed="0"/>
-    <w:lsdException w:name="Medium List 2 Accent 4" w:semiHidden="0" w:uiPriority="66" w:unhideWhenUsed="0"/>
-    <w:lsdException w:name="Medium Grid 1 Accent 4" w:semiHidden="0" w:uiPriority="67" w:unhideWhenUsed="0"/>
-    <w:lsdException w:name="Medium Grid 2 Accent 4" w:semiHidden="0" w:uiPriority="68" w:unhideWhenUsed="0"/>
-    <w:lsdException w:name="Medium Grid 3 Accent 4" w:semiHidden="0" w:uiPriority="69" w:unhideWhenUsed="0"/>
-    <w:lsdException w:name="Dark List Accent 4" w:semiHidden="0" w:uiPriority="70" w:unhideWhenUsed="0"/>
-    <w:lsdException w:name="Colorful Shading Accent 4" w:semiHidden="0" w:uiPriority="71" w:unhideWhenUsed="0"/>
-    <w:lsdException w:name="Colorful List Accent 4" w:semiHidden="0" w:uiPriority="72" w:unhideWhenUsed="0"/>
-    <w:lsdException w:name="Colorful Grid Accent 4" w:semiHidden="0" w:uiPriority="73" w:unhideWhenUsed="0"/>
-    <w:lsdException w:name="Light Shading Accent 5" w:semiHidden="0" w:uiPriority="60" w:unhideWhenUsed="0"/>
-    <w:lsdException w:name="Light List Accent 5" w:semiHidden="0" w:uiPriority="61" w:unhideWhenUsed="0"/>
-    <w:lsdException w:name="Light Grid Accent 5" w:semiHidden="0" w:uiPriority="62" w:unhideWhenUsed="0"/>
-    <w:lsdException w:name="Medium Shading 1 Accent 5" w:semiHidden="0" w:uiPriority="63" w:unhideWhenUsed="0"/>
-    <w:lsdException w:name="Medium Shading 2 Accent 5" w:semiHidden="0" w:uiPriority="64" w:unhideWhenUsed="0"/>
-    <w:lsdException w:name="Medium List 1 Accent 5" w:semiHidden="0" w:uiPriority="65" w:unhideWhenUsed="0"/>
-    <w:lsdException w:name="Medium List 2 Accent 5" w:semiHidden="0" w:uiPriority="66" w:unhideWhenUsed="0"/>
-    <w:lsdException w:name="Medium Grid 1 Accent 5" w:semiHidden="0" w:uiPriority="67" w:unhideWhenUsed="0"/>
-    <w:lsdException w:name="Medium Grid 2 Accent 5" w:semiHidden="0" w:uiPriority="68" w:unhideWhenUsed="0"/>
-    <w:lsdException w:name="Medium Grid 3 Accent 5" w:semiHidden="0" w:uiPriority="69" w:unhideWhenUsed="0"/>
-    <w:lsdException w:name="Dark List Accent 5" w:semiHidden="0" w:uiPriority="70" w:unhideWhenUsed="0"/>
-    <w:lsdException w:name="Colorful Shading Accent 5" w:semiHidden="0" w:uiPriority="71" w:unhideWhenUsed="0"/>
-    <w:lsdException w:name="Colorful List Accent 5" w:semiHidden="0" w:uiPriority="72" w:unhideWhenUsed="0"/>
-    <w:lsdException w:name="Colorful Grid Accent 5" w:semiHidden="0" w:uiPriority="73" w:unhideWhenUsed="0"/>
-    <w:lsdException w:name="Light Shading Accent 6" w:semiHidden="0" w:uiPriority="60" w:unhideWhenUsed="0"/>
-    <w:lsdException w:name="Light List Accent 6" w:semiHidden="0" w:uiPriority="61" w:unhideWhenUsed="0"/>
-    <w:lsdException w:name="Light Grid Accent 6" w:semiHidden="0" w:uiPriority="62" w:unhideWhenUsed="0"/>
-    <w:lsdException w:name="Medium Shading 1 Accent 6" w:semiHidden="0" w:uiPriority="63" w:unhideWhenUsed="0"/>
-    <w:lsdException w:name="Medium Shading 2 Accent 6" w:semiHidden="0" w:uiPriority="64" w:unhideWhenUsed="0"/>
-    <w:lsdException w:name="Medium List 1 Accent 6" w:semiHidden="0" w:uiPriority="65" w:unhideWhenUsed="0"/>
-    <w:lsdException w:name="Medium List 2 Accent 6" w:semiHidden="0" w:uiPriority="66" w:unhideWhenUsed="0"/>
-    <w:lsdException w:name="Medium Grid 1 Accent 6" w:semiHidden="0" w:uiPriority="67" w:unhideWhenUsed="0"/>
-    <w:lsdException w:name="Medium Grid 2 Accent 6" w:semiHidden="0" w:uiPriority="68" w:unhideWhenUsed="0"/>
-    <w:lsdException w:name="Medium Grid 3 Accent 6" w:semiHidden="0" w:uiPriority="69" w:unhideWhenUsed="0"/>
-    <w:lsdException w:name="Dark List Accent 6" w:semiHidden="0" w:uiPriority="70" w:unhideWhenUsed="0"/>
-    <w:lsdException w:name="Colorful Shading Accent 6" w:semiHidden="0" w:uiPriority="71" w:unhideWhenUsed="0"/>
-    <w:lsdException w:name="Colorful List Accent 6" w:semiHidden="0" w:uiPriority="72" w:unhideWhenUsed="0"/>
-    <w:lsdException w:name="Colorful Grid Accent 6" w:semiHidden="0" w:uiPriority="73" w:unhideWhenUsed="0"/>
-    <w:lsdException w:name="Subtle Emphasis" w:semiHidden="0" w:uiPriority="19" w:unhideWhenUsed="0" w:qFormat="1"/>
-    <w:lsdException w:name="Intense Emphasis" w:semiHidden="0" w:uiPriority="21" w:unhideWhenUsed="0" w:qFormat="1"/>
-    <w:lsdException w:name="Subtle Reference" w:semiHidden="0" w:uiPriority="31" w:unhideWhenUsed="0" w:qFormat="1"/>
-    <w:lsdException w:name="Intense Reference" w:semiHidden="0" w:uiPriority="32" w:unhideWhenUsed="0" w:qFormat="1"/>
-    <w:lsdException w:name="Book Title" w:semiHidden="0" w:uiPriority="33" w:unhideWhenUsed="0" w:qFormat="1"/>
-    <w:lsdException w:name="Bibliography" w:uiPriority="37"/>
-    <w:lsdException w:name="TOC Heading" w:uiPriority="39" w:qFormat="1"/>
+  <w:latentStyles w:defLockedState="0" w:defUIPriority="99" w:defSemiHidden="0" w:defUnhideWhenUsed="0" w:defQFormat="0" w:count="371">
+    <w:lsdException w:name="Normal" w:uiPriority="0" w:qFormat="1"/>
+    <w:lsdException w:name="heading 1" w:uiPriority="9" w:qFormat="1"/>
+    <w:lsdException w:name="heading 2" w:semiHidden="1" w:uiPriority="9" w:unhideWhenUsed="1" w:qFormat="1"/>
+    <w:lsdException w:name="heading 3" w:semiHidden="1" w:uiPriority="9" w:unhideWhenUsed="1" w:qFormat="1"/>
+    <w:lsdException w:name="heading 4" w:semiHidden="1" w:uiPriority="9" w:unhideWhenUsed="1" w:qFormat="1"/>
+    <w:lsdException w:name="heading 5" w:semiHidden="1" w:uiPriority="9" w:unhideWhenUsed="1" w:qFormat="1"/>
+    <w:lsdException w:name="heading 6" w:semiHidden="1" w:uiPriority="9" w:unhideWhenUsed="1" w:qFormat="1"/>
+    <w:lsdException w:name="heading 7" w:semiHidden="1" w:uiPriority="9" w:unhideWhenUsed="1" w:qFormat="1"/>
+    <w:lsdException w:name="heading 8" w:semiHidden="1" w:uiPriority="9" w:unhideWhenUsed="1" w:qFormat="1"/>
+    <w:lsdException w:name="heading 9" w:semiHidden="1" w:uiPriority="9" w:unhideWhenUsed="1" w:qFormat="1"/>
+    <w:lsdException w:name="index 1" w:semiHidden="1" w:unhideWhenUsed="1"/>
+    <w:lsdException w:name="index 2" w:semiHidden="1" w:unhideWhenUsed="1"/>
+    <w:lsdException w:name="index 3" w:semiHidden="1" w:unhideWhenUsed="1"/>
+    <w:lsdException w:name="index 4" w:semiHidden="1" w:unhideWhenUsed="1"/>
+    <w:lsdException w:name="index 5" w:semiHidden="1" w:unhideWhenUsed="1"/>
+    <w:lsdException w:name="index 6" w:semiHidden="1" w:unhideWhenUsed="1"/>
+    <w:lsdException w:name="index 7" w:semiHidden="1" w:unhideWhenUsed="1"/>
+    <w:lsdException w:name="index 8" w:semiHidden="1" w:unhideWhenUsed="1"/>
+    <w:lsdException w:name="index 9" w:semiHidden="1" w:unhideWhenUsed="1"/>
+    <w:lsdException w:name="toc 1" w:semiHidden="1" w:uiPriority="39" w:unhideWhenUsed="1"/>
+    <w:lsdException w:name="toc 2" w:semiHidden="1" w:uiPriority="39" w:unhideWhenUsed="1"/>
+    <w:lsdException w:name="toc 3" w:semiHidden="1" w:uiPriority="39" w:unhideWhenUsed="1"/>
+    <w:lsdException w:name="toc 4" w:semiHidden="1" w:uiPriority="39" w:unhideWhenUsed="1"/>
+    <w:lsdException w:name="toc 5" w:semiHidden="1" w:uiPriority="39" w:unhideWhenUsed="1"/>
+    <w:lsdException w:name="toc 6" w:semiHidden="1" w:uiPriority="39" w:unhideWhenUsed="1"/>
+    <w:lsdException w:name="toc 7" w:semiHidden="1" w:uiPriority="39" w:unhideWhenUsed="1"/>
+    <w:lsdException w:name="toc 8" w:semiHidden="1" w:uiPriority="39" w:unhideWhenUsed="1"/>
+    <w:lsdException w:name="toc 9" w:semiHidden="1" w:uiPriority="39" w:unhideWhenUsed="1"/>
+    <w:lsdException w:name="Normal Indent" w:semiHidden="1" w:unhideWhenUsed="1"/>
+    <w:lsdException w:name="footnote text" w:semiHidden="1" w:unhideWhenUsed="1"/>
+    <w:lsdException w:name="annotation text" w:semiHidden="1" w:unhideWhenUsed="1"/>
+    <w:lsdException w:name="header" w:semiHidden="1" w:unhideWhenUsed="1"/>
+    <w:lsdException w:name="footer" w:semiHidden="1" w:unhideWhenUsed="1"/>
+    <w:lsdException w:name="index heading" w:semiHidden="1" w:unhideWhenUsed="1"/>
+    <w:lsdException w:name="caption" w:semiHidden="1" w:uiPriority="35" w:unhideWhenUsed="1" w:qFormat="1"/>
+    <w:lsdException w:name="table of figures" w:semiHidden="1" w:unhideWhenUsed="1"/>
+    <w:lsdException w:name="envelope address" w:semiHidden="1" w:unhideWhenUsed="1"/>
+    <w:lsdException w:name="envelope return" w:semiHidden="1" w:unhideWhenUsed="1"/>
+    <w:lsdException w:name="footnote reference" w:semiHidden="1" w:unhideWhenUsed="1"/>
+    <w:lsdException w:name="annotation reference" w:semiHidden="1" w:unhideWhenUsed="1"/>
+    <w:lsdException w:name="line number" w:semiHidden="1" w:unhideWhenUsed="1"/>
+    <w:lsdException w:name="page number" w:semiHidden="1" w:unhideWhenUsed="1"/>
+    <w:lsdException w:name="endnote reference" w:semiHidden="1" w:unhideWhenUsed="1"/>
+    <w:lsdException w:name="endnote text" w:semiHidden="1" w:unhideWhenUsed="1"/>
+    <w:lsdException w:name="table of authorities" w:semiHidden="1" w:unhideWhenUsed="1"/>
+    <w:lsdException w:name="macro" w:semiHidden="1" w:unhideWhenUsed="1"/>
+    <w:lsdException w:name="toa heading" w:semiHidden="1" w:unhideWhenUsed="1"/>
+    <w:lsdException w:name="List" w:semiHidden="1" w:unhideWhenUsed="1"/>
+    <w:lsdException w:name="List Bullet" w:semiHidden="1" w:unhideWhenUsed="1"/>
+    <w:lsdException w:name="List Number" w:semiHidden="1" w:unhideWhenUsed="1"/>
+    <w:lsdException w:name="List 2" w:semiHidden="1" w:unhideWhenUsed="1"/>
+    <w:lsdException w:name="List 3" w:semiHidden="1" w:unhideWhenUsed="1"/>
+    <w:lsdException w:name="List 4" w:semiHidden="1" w:unhideWhenUsed="1"/>
+    <w:lsdException w:name="List 5" w:semiHidden="1" w:unhideWhenUsed="1"/>
+    <w:lsdException w:name="List Bullet 2" w:semiHidden="1" w:unhideWhenUsed="1"/>
+    <w:lsdException w:name="List Bullet 3" w:semiHidden="1" w:unhideWhenUsed="1"/>
+    <w:lsdException w:name="List Bullet 4" w:semiHidden="1" w:unhideWhenUsed="1"/>
+    <w:lsdException w:name="List Bullet 5" w:semiHidden="1" w:unhideWhenUsed="1"/>
+    <w:lsdException w:name="List Number 2" w:semiHidden="1" w:unhideWhenUsed="1"/>
+    <w:lsdException w:name="List Number 3" w:semiHidden="1" w:unhideWhenUsed="1"/>
+    <w:lsdException w:name="List Number 4" w:semiHidden="1" w:unhideWhenUsed="1"/>
+    <w:lsdException w:name="List Number 5" w:semiHidden="1" w:unhideWhenUsed="1"/>
+    <w:lsdException w:name="Title" w:uiPriority="10" w:qFormat="1"/>
+    <w:lsdException w:name="Closing" w:semiHidden="1" w:unhideWhenUsed="1"/>
+    <w:lsdException w:name="Signature" w:semiHidden="1" w:unhideWhenUsed="1"/>
+    <w:lsdException w:name="Default Paragraph Font" w:semiHidden="1" w:uiPriority="1" w:unhideWhenUsed="1"/>
+    <w:lsdException w:name="Body Text" w:semiHidden="1" w:unhideWhenUsed="1"/>
+    <w:lsdException w:name="Body Text Indent" w:semiHidden="1" w:unhideWhenUsed="1"/>
+    <w:lsdException w:name="List Continue" w:semiHidden="1" w:unhideWhenUsed="1"/>
+    <w:lsdException w:name="List Continue 2" w:semiHidden="1" w:unhideWhenUsed="1"/>
+    <w:lsdException w:name="List Continue 3" w:semiHidden="1" w:unhideWhenUsed="1"/>
+    <w:lsdException w:name="List Continue 4" w:semiHidden="1" w:unhideWhenUsed="1"/>
+    <w:lsdException w:name="List Continue 5" w:semiHidden="1" w:unhideWhenUsed="1"/>
+    <w:lsdException w:name="Message Header" w:semiHidden="1" w:unhideWhenUsed="1"/>
+    <w:lsdException w:name="Subtitle" w:uiPriority="11" w:qFormat="1"/>
+    <w:lsdException w:name="Salutation" w:semiHidden="1" w:unhideWhenUsed="1"/>
+    <w:lsdException w:name="Date" w:semiHidden="1" w:unhideWhenUsed="1"/>
+    <w:lsdException w:name="Body Text First Indent" w:semiHidden="1" w:unhideWhenUsed="1"/>
+    <w:lsdException w:name="Body Text First Indent 2" w:semiHidden="1" w:unhideWhenUsed="1"/>
+    <w:lsdException w:name="Note Heading" w:semiHidden="1" w:unhideWhenUsed="1"/>
+    <w:lsdException w:name="Body Text 2" w:semiHidden="1" w:unhideWhenUsed="1"/>
+    <w:lsdException w:name="Body Text 3" w:semiHidden="1" w:unhideWhenUsed="1"/>
+    <w:lsdException w:name="Body Text Indent 2" w:semiHidden="1" w:unhideWhenUsed="1"/>
+    <w:lsdException w:name="Body Text Indent 3" w:semiHidden="1" w:unhideWhenUsed="1"/>
+    <w:lsdException w:name="Block Text" w:semiHidden="1" w:unhideWhenUsed="1"/>
+    <w:lsdException w:name="Hyperlink" w:semiHidden="1" w:unhideWhenUsed="1"/>
+    <w:lsdException w:name="FollowedHyperlink" w:semiHidden="1" w:unhideWhenUsed="1"/>
+    <w:lsdException w:name="Strong" w:uiPriority="22" w:qFormat="1"/>
+    <w:lsdException w:name="Emphasis" w:uiPriority="20" w:qFormat="1"/>
+    <w:lsdException w:name="Document Map" w:semiHidden="1" w:unhideWhenUsed="1"/>
+    <w:lsdException w:name="Plain Text" w:semiHidden="1" w:unhideWhenUsed="1"/>
+    <w:lsdException w:name="E-mail Signature" w:semiHidden="1" w:unhideWhenUsed="1"/>
+    <w:lsdException w:name="HTML Top of Form" w:semiHidden="1" w:unhideWhenUsed="1"/>
+    <w:lsdException w:name="HTML Bottom of Form" w:semiHidden="1" w:unhideWhenUsed="1"/>
+    <w:lsdException w:name="Normal (Web)" w:semiHidden="1" w:unhideWhenUsed="1"/>
+    <w:lsdException w:name="HTML Acronym" w:semiHidden="1" w:unhideWhenUsed="1"/>
+    <w:lsdException w:name="HTML Address" w:semiHidden="1" w:unhideWhenUsed="1"/>
+    <w:lsdException w:name="HTML Cite" w:semiHidden="1" w:unhideWhenUsed="1"/>
+    <w:lsdException w:name="HTML Code" w:semiHidden="1" w:unhideWhenUsed="1"/>
+    <w:lsdException w:name="HTML Definition" w:semiHidden="1" w:unhideWhenUsed="1"/>
+    <w:lsdException w:name="HTML Keyboard" w:semiHidden="1" w:unhideWhenUsed="1"/>
+    <w:lsdException w:name="HTML Preformatted" w:semiHidden="1" w:unhideWhenUsed="1"/>
+    <w:lsdException w:name="HTML Sample" w:semiHidden="1" w:unhideWhenUsed="1"/>
+    <w:lsdException w:name="HTML Typewriter" w:semiHidden="1" w:unhideWhenUsed="1"/>
+    <w:lsdException w:name="HTML Variable" w:semiHidden="1" w:unhideWhenUsed="1"/>
+    <w:lsdException w:name="Normal Table" w:semiHidden="1" w:unhideWhenUsed="1"/>
+    <w:lsdException w:name="annotation subject" w:semiHidden="1" w:unhideWhenUsed="1"/>
+    <w:lsdException w:name="No List" w:semiHidden="1" w:unhideWhenUsed="1"/>
+    <w:lsdException w:name="Outline List 1" w:semiHidden="1" w:unhideWhenUsed="1"/>
+    <w:lsdException w:name="Outline List 2" w:semiHidden="1" w:unhideWhenUsed="1"/>
+    <w:lsdException w:name="Outline List 3" w:semiHidden="1" w:unhideWhenUsed="1"/>
+    <w:lsdException w:name="Table Simple 1" w:semiHidden="1" w:unhideWhenUsed="1"/>
+    <w:lsdException w:name="Table Simple 2" w:semiHidden="1" w:unhideWhenUsed="1"/>
+    <w:lsdException w:name="Table Simple 3" w:semiHidden="1" w:unhideWhenUsed="1"/>
+    <w:lsdException w:name="Table Classic 1" w:semiHidden="1" w:unhideWhenUsed="1"/>
+    <w:lsdException w:name="Table Classic 2" w:semiHidden="1" w:unhideWhenUsed="1"/>
+    <w:lsdException w:name="Table Classic 3" w:semiHidden="1" w:unhideWhenUsed="1"/>
+    <w:lsdException w:name="Table Classic 4" w:semiHidden="1" w:unhideWhenUsed="1"/>
+    <w:lsdException w:name="Table Colorful 1" w:semiHidden="1" w:unhideWhenUsed="1"/>
+    <w:lsdException w:name="Table Colorful 2" w:semiHidden="1" w:unhideWhenUsed="1"/>
+    <w:lsdException w:name="Table Colorful 3" w:semiHidden="1" w:unhideWhenUsed="1"/>
+    <w:lsdException w:name="Table Columns 1" w:semiHidden="1" w:unhideWhenUsed="1"/>
+    <w:lsdException w:name="Table Columns 2" w:semiHidden="1" w:unhideWhenUsed="1"/>
+    <w:lsdException w:name="Table Columns 3" w:semiHidden="1" w:unhideWhenUsed="1"/>
+    <w:lsdException w:name="Table Columns 4" w:semiHidden="1" w:unhideWhenUsed="1"/>
+    <w:lsdException w:name="Table Columns 5" w:semiHidden="1" w:unhideWhenUsed="1"/>
+    <w:lsdException w:name="Table Grid 1" w:semiHidden="1" w:unhideWhenUsed="1"/>
+    <w:lsdException w:name="Table Grid 2" w:semiHidden="1" w:unhideWhenUsed="1"/>
+    <w:lsdException w:name="Table Grid 3" w:semiHidden="1" w:unhideWhenUsed="1"/>
+    <w:lsdException w:name="Table Grid 4" w:semiHidden="1" w:unhideWhenUsed="1"/>
+    <w:lsdException w:name="Table Grid 5" w:semiHidden="1" w:unhideWhenUsed="1"/>
+    <w:lsdException w:name="Table Grid 6" w:semiHidden="1" w:unhideWhenUsed="1"/>
+    <w:lsdException w:name="Table Grid 7" w:semiHidden="1" w:unhideWhenUsed="1"/>
+    <w:lsdException w:name="Table Grid 8" w:semiHidden="1" w:unhideWhenUsed="1"/>
+    <w:lsdException w:name="Table List 1" w:semiHidden="1" w:unhideWhenUsed="1"/>
+    <w:lsdException w:name="Table List 2" w:semiHidden="1" w:unhideWhenUsed="1"/>
+    <w:lsdException w:name="Table List 3" w:semiHidden="1" w:unhideWhenUsed="1"/>
+    <w:lsdException w:name="Table List 4" w:semiHidden="1" w:unhideWhenUsed="1"/>
+    <w:lsdException w:name="Table List 5" w:semiHidden="1" w:unhideWhenUsed="1"/>
+    <w:lsdException w:name="Table List 6" w:semiHidden="1" w:unhideWhenUsed="1"/>
+    <w:lsdException w:name="Table List 7" w:semiHidden="1" w:unhideWhenUsed="1"/>
+    <w:lsdException w:name="Table List 8" w:semiHidden="1" w:unhideWhenUsed="1"/>
+    <w:lsdException w:name="Table 3D effects 1" w:semiHidden="1" w:unhideWhenUsed="1"/>
+    <w:lsdException w:name="Table 3D effects 2" w:semiHidden="1" w:unhideWhenUsed="1"/>
+    <w:lsdException w:name="Table 3D effects 3" w:semiHidden="1" w:unhideWhenUsed="1"/>
+    <w:lsdException w:name="Table Contemporary" w:semiHidden="1" w:unhideWhenUsed="1"/>
+    <w:lsdException w:name="Table Elegant" w:semiHidden="1" w:unhideWhenUsed="1"/>
+    <w:lsdException w:name="Table Professional" w:semiHidden="1" w:unhideWhenUsed="1"/>
+    <w:lsdException w:name="Table Subtle 1" w:semiHidden="1" w:unhideWhenUsed="1"/>
+    <w:lsdException w:name="Table Subtle 2" w:semiHidden="1" w:unhideWhenUsed="1"/>
+    <w:lsdException w:name="Table Web 1" w:semiHidden="1" w:unhideWhenUsed="1"/>
+    <w:lsdException w:name="Table Web 2" w:semiHidden="1" w:unhideWhenUsed="1"/>
+    <w:lsdException w:name="Table Web 3" w:semiHidden="1" w:unhideWhenUsed="1"/>
+    <w:lsdException w:name="Balloon Text" w:semiHidden="1" w:unhideWhenUsed="1"/>
+    <w:lsdException w:name="Table Grid" w:uiPriority="39"/>
+    <w:lsdException w:name="Table Theme" w:semiHidden="1" w:unhideWhenUsed="1"/>
+    <w:lsdException w:name="Placeholder Text" w:semiHidden="1"/>
+    <w:lsdException w:name="No Spacing" w:uiPriority="1" w:qFormat="1"/>
+    <w:lsdException w:name="Light Shading" w:uiPriority="60"/>
+    <w:lsdException w:name="Light List" w:uiPriority="61"/>
+    <w:lsdException w:name="Light Grid" w:uiPriority="62"/>
+    <w:lsdException w:name="Medium Shading 1" w:uiPriority="63"/>
+    <w:lsdException w:name="Medium Shading 2" w:uiPriority="64"/>
+    <w:lsdException w:name="Medium List 1" w:uiPriority="65"/>
+    <w:lsdException w:name="Medium List 2" w:uiPriority="66"/>
+    <w:lsdException w:name="Medium Grid 1" w:uiPriority="67"/>
+    <w:lsdException w:name="Medium Grid 2" w:uiPriority="68"/>
+    <w:lsdException w:name="Medium Grid 3" w:uiPriority="69"/>
+    <w:lsdException w:name="Dark List" w:uiPriority="70"/>
+    <w:lsdException w:name="Colorful Shading" w:uiPriority="71"/>
+    <w:lsdException w:name="Colorful List" w:uiPriority="72"/>
+    <w:lsdException w:name="Colorful Grid" w:uiPriority="73"/>
+    <w:lsdException w:name="Light Shading Accent 1" w:uiPriority="60"/>
+    <w:lsdException w:name="Light List Accent 1" w:uiPriority="61"/>
+    <w:lsdException w:name="Light Grid Accent 1" w:uiPriority="62"/>
+    <w:lsdException w:name="Medium Shading 1 Accent 1" w:uiPriority="63"/>
+    <w:lsdException w:name="Medium Shading 2 Accent 1" w:uiPriority="64"/>
+    <w:lsdException w:name="Medium List 1 Accent 1" w:uiPriority="65"/>
+    <w:lsdException w:name="Revision" w:semiHidden="1"/>
+    <w:lsdException w:name="List Paragraph" w:uiPriority="34" w:qFormat="1"/>
+    <w:lsdException w:name="Quote" w:uiPriority="29" w:qFormat="1"/>
+    <w:lsdException w:name="Intense Quote" w:uiPriority="30" w:qFormat="1"/>
+    <w:lsdException w:name="Medium List 2 Accent 1" w:uiPriority="66"/>
+    <w:lsdException w:name="Medium Grid 1 Accent 1" w:uiPriority="67"/>
+    <w:lsdException w:name="Medium Grid 2 Accent 1" w:uiPriority="68"/>
+    <w:lsdException w:name="Medium Grid 3 Accent 1" w:uiPriority="69"/>
+    <w:lsdException w:name="Dark List Accent 1" w:uiPriority="70"/>
+    <w:lsdException w:name="Colorful Shading Accent 1" w:uiPriority="71"/>
+    <w:lsdException w:name="Colorful List Accent 1" w:uiPriority="72"/>
+    <w:lsdException w:name="Colorful Grid Accent 1" w:uiPriority="73"/>
+    <w:lsdException w:name="Light Shading Accent 2" w:uiPriority="60"/>
+    <w:lsdException w:name="Light List Accent 2" w:uiPriority="61"/>
+    <w:lsdException w:name="Light Grid Accent 2" w:uiPriority="62"/>
+    <w:lsdException w:name="Medium Shading 1 Accent 2" w:uiPriority="63"/>
+    <w:lsdException w:name="Medium Shading 2 Accent 2" w:uiPriority="64"/>
+    <w:lsdException w:name="Medium List 1 Accent 2" w:uiPriority="65"/>
+    <w:lsdException w:name="Medium List 2 Accent 2" w:uiPriority="66"/>
+    <w:lsdException w:name="Medium Grid 1 Accent 2" w:uiPriority="67"/>
+    <w:lsdException w:name="Medium Grid 2 Accent 2" w:uiPriority="68"/>
+    <w:lsdException w:name="Medium Grid 3 Accent 2" w:uiPriority="69"/>
+    <w:lsdException w:name="Dark List Accent 2" w:uiPriority="70"/>
+    <w:lsdException w:name="Colorful Shading Accent 2" w:uiPriority="71"/>
+    <w:lsdException w:name="Colorful List Accent 2" w:uiPriority="72"/>
+    <w:lsdException w:name="Colorful Grid Accent 2" w:uiPriority="73"/>
+    <w:lsdException w:name="Light Shading Accent 3" w:uiPriority="60"/>
+    <w:lsdException w:name="Light List Accent 3" w:uiPriority="61"/>
+    <w:lsdException w:name="Light Grid Accent 3" w:uiPriority="62"/>
+    <w:lsdException w:name="Medium Shading 1 Accent 3" w:uiPriority="63"/>
+    <w:lsdException w:name="Medium Shading 2 Accent 3" w:uiPriority="64"/>
+    <w:lsdException w:name="Medium List 1 Accent 3" w:uiPriority="65"/>
+    <w:lsdException w:name="Medium List 2 Accent 3" w:uiPriority="66"/>
+    <w:lsdException w:name="Medium Grid 1 Accent 3" w:uiPriority="67"/>
+    <w:lsdException w:name="Medium Grid 2 Accent 3" w:uiPriority="68"/>
+    <w:lsdException w:name="Medium Grid 3 Accent 3" w:uiPriority="69"/>
+    <w:lsdException w:name="Dark List Accent 3" w:uiPriority="70"/>
+    <w:lsdException w:name="Colorful Shading Accent 3" w:uiPriority="71"/>
+    <w:lsdException w:name="Colorful List Accent 3" w:uiPriority="72"/>
+    <w:lsdException w:name="Colorful Grid Accent 3" w:uiPriority="73"/>
+    <w:lsdException w:name="Light Shading Accent 4" w:uiPriority="60"/>
+    <w:lsdException w:name="Light List Accent 4" w:uiPriority="61"/>
+    <w:lsdException w:name="Light Grid Accent 4" w:uiPriority="62"/>
+    <w:lsdException w:name="Medium Shading 1 Accent 4" w:uiPriority="63"/>
+    <w:lsdException w:name="Medium Shading 2 Accent 4" w:uiPriority="64"/>
+    <w:lsdException w:name="Medium List 1 Accent 4" w:uiPriority="65"/>
+    <w:lsdException w:name="Medium List 2 Accent 4" w:uiPriority="66"/>
+    <w:lsdException w:name="Medium Grid 1 Accent 4" w:uiPriority="67"/>
+    <w:lsdException w:name="Medium Grid 2 Accent 4" w:uiPriority="68"/>
+    <w:lsdException w:name="Medium Grid 3 Accent 4" w:uiPriority="69"/>
+    <w:lsdException w:name="Dark List Accent 4" w:uiPriority="70"/>
+    <w:lsdException w:name="Colorful Shading Accent 4" w:uiPriority="71"/>
+    <w:lsdException w:name="Colorful List Accent 4" w:uiPriority="72"/>
+    <w:lsdException w:name="Colorful Grid Accent 4" w:uiPriority="73"/>
+    <w:lsdException w:name="Light Shading Accent 5" w:uiPriority="60"/>
+    <w:lsdException w:name="Light List Accent 5" w:uiPriority="61"/>
+    <w:lsdException w:name="Light Grid Accent 5" w:uiPriority="62"/>
+    <w:lsdException w:name="Medium Shading 1 Accent 5" w:uiPriority="63"/>
+    <w:lsdException w:name="Medium Shading 2 Accent 5" w:uiPriority="64"/>
+    <w:lsdException w:name="Medium List 1 Accent 5" w:uiPriority="65"/>
+    <w:lsdException w:name="Medium List 2 Accent 5" w:uiPriority="66"/>
+    <w:lsdException w:name="Medium Grid 1 Accent 5" w:uiPriority="67"/>
+    <w:lsdException w:name="Medium Grid 2 Accent 5" w:uiPriority="68"/>
+    <w:lsdException w:name="Medium Grid 3 Accent 5" w:uiPriority="69"/>
+    <w:lsdException w:name="Dark List Accent 5" w:uiPriority="70"/>
+    <w:lsdException w:name="Colorful Shading Accent 5" w:uiPriority="71"/>
+    <w:lsdException w:name="Colorful List Accent 5" w:uiPriority="72"/>
+    <w:lsdException w:name="Colorful Grid Accent 5" w:uiPriority="73"/>
+    <w:lsdException w:name="Light Shading Accent 6" w:uiPriority="60"/>
+    <w:lsdException w:name="Light List Accent 6" w:uiPriority="61"/>
+    <w:lsdException w:name="Light Grid Accent 6" w:uiPriority="62"/>
+    <w:lsdException w:name="Medium Shading 1 Accent 6" w:uiPriority="63"/>
+    <w:lsdException w:name="Medium Shading 2 Accent 6" w:uiPriority="64"/>
+    <w:lsdException w:name="Medium List 1 Accent 6" w:uiPriority="65"/>
+    <w:lsdException w:name="Medium List 2 Accent 6" w:uiPriority="66"/>
+    <w:lsdException w:name="Medium Grid 1 Accent 6" w:uiPriority="67"/>
+    <w:lsdException w:name="Medium Grid 2 Accent 6" w:uiPriority="68"/>
+    <w:lsdException w:name="Medium Grid 3 Accent 6" w:uiPriority="69"/>
+    <w:lsdException w:name="Dark List Accent 6" w:uiPriority="70"/>
+    <w:lsdException w:name="Colorful Shading Accent 6" w:uiPriority="71"/>
+    <w:lsdException w:name="Colorful List Accent 6" w:uiPriority="72"/>
+    <w:lsdException w:name="Colorful Grid Accent 6" w:uiPriority="73"/>
+    <w:lsdException w:name="Subtle Emphasis" w:uiPriority="19" w:qFormat="1"/>
+    <w:lsdException w:name="Intense Emphasis" w:uiPriority="21" w:qFormat="1"/>
+    <w:lsdException w:name="Subtle Reference" w:uiPriority="31" w:qFormat="1"/>
+    <w:lsdException w:name="Intense Reference" w:uiPriority="32" w:qFormat="1"/>
+    <w:lsdException w:name="Book Title" w:uiPriority="33" w:qFormat="1"/>
+    <w:lsdException w:name="Bibliography" w:semiHidden="1" w:uiPriority="37" w:unhideWhenUsed="1"/>
+    <w:lsdException w:name="TOC Heading" w:semiHidden="1" w:uiPriority="39" w:unhideWhenUsed="1" w:qFormat="1"/>
+    <w:lsdException w:name="Plain Table 1" w:uiPriority="41"/>
+    <w:lsdException w:name="Plain Table 2" w:uiPriority="42"/>
+    <w:lsdException w:name="Plain Table 3" w:uiPriority="43"/>
+    <w:lsdException w:name="Plain Table 4" w:uiPriority="44"/>
+    <w:lsdException w:name="Plain Table 5" w:uiPriority="45"/>
+    <w:lsdException w:name="Grid Table Light" w:uiPriority="40"/>
+    <w:lsdException w:name="Grid Table 1 Light" w:uiPriority="46"/>
+    <w:lsdException w:name="Grid Table 2" w:uiPriority="47"/>
+    <w:lsdException w:name="Grid Table 3" w:uiPriority="48"/>
+    <w:lsdException w:name="Grid Table 4" w:uiPriority="49"/>
+    <w:lsdException w:name="Grid Table 5 Dark" w:uiPriority="50"/>
+    <w:lsdException w:name="Grid Table 6 Colorful" w:uiPriority="51"/>
+    <w:lsdException w:name="Grid Table 7 Colorful" w:uiPriority="52"/>
+    <w:lsdException w:name="Grid Table 1 Light Accent 1" w:uiPriority="46"/>
+    <w:lsdException w:name="Grid Table 2 Accent 1" w:uiPriority="47"/>
+    <w:lsdException w:name="Grid Table 3 Accent 1" w:uiPriority="48"/>
+    <w:lsdException w:name="Grid Table 4 Accent 1" w:uiPriority="49"/>
+    <w:lsdException w:name="Grid Table 5 Dark Accent 1" w:uiPriority="50"/>
+    <w:lsdException w:name="Grid Table 6 Colorful Accent 1" w:uiPriority="51"/>
+    <w:lsdException w:name="Grid Table 7 Colorful Accent 1" w:uiPriority="52"/>
+    <w:lsdException w:name="Grid Table 1 Light Accent 2" w:uiPriority="46"/>
+    <w:lsdException w:name="Grid Table 2 Accent 2" w:uiPriority="47"/>
+    <w:lsdException w:name="Grid Table 3 Accent 2" w:uiPriority="48"/>
+    <w:lsdException w:name="Grid Table 4 Accent 2" w:uiPriority="49"/>
+    <w:lsdException w:name="Grid Table 5 Dark Accent 2" w:uiPriority="50"/>
+    <w:lsdException w:name="Grid Table 6 Colorful Accent 2" w:uiPriority="51"/>
+    <w:lsdException w:name="Grid Table 7 Colorful Accent 2" w:uiPriority="52"/>
+    <w:lsdException w:name="Grid Table 1 Light Accent 3" w:uiPriority="46"/>
+    <w:lsdException w:name="Grid Table 2 Accent 3" w:uiPriority="47"/>
+    <w:lsdException w:name="Grid Table 3 Accent 3" w:uiPriority="48"/>
+    <w:lsdException w:name="Grid Table 4 Accent 3" w:uiPriority="49"/>
+    <w:lsdException w:name="Grid Table 5 Dark Accent 3" w:uiPriority="50"/>
+    <w:lsdException w:name="Grid Table 6 Colorful Accent 3" w:uiPriority="51"/>
+    <w:lsdException w:name="Grid Table 7 Colorful Accent 3" w:uiPriority="52"/>
+    <w:lsdException w:name="Grid Table 1 Light Accent 4" w:uiPriority="46"/>
+    <w:lsdException w:name="Grid Table 2 Accent 4" w:uiPriority="47"/>
+    <w:lsdException w:name="Grid Table 3 Accent 4" w:uiPriority="48"/>
+    <w:lsdException w:name="Grid Table 4 Accent 4" w:uiPriority="49"/>
+    <w:lsdException w:name="Grid Table 5 Dark Accent 4" w:uiPriority="50"/>
+    <w:lsdException w:name="Grid Table 6 Colorful Accent 4" w:uiPriority="51"/>
+    <w:lsdException w:name="Grid Table 7 Colorful Accent 4" w:uiPriority="52"/>
+    <w:lsdException w:name="Grid Table 1 Light Accent 5" w:uiPriority="46"/>
+    <w:lsdException w:name="Grid Table 2 Accent 5" w:uiPriority="47"/>
+    <w:lsdException w:name="Grid Table 3 Accent 5" w:uiPriority="48"/>
+    <w:lsdException w:name="Grid Table 4 Accent 5" w:uiPriority="49"/>
+    <w:lsdException w:name="Grid Table 5 Dark Accent 5" w:uiPriority="50"/>
+    <w:lsdException w:name="Grid Table 6 Colorful Accent 5" w:uiPriority="51"/>
+    <w:lsdException w:name="Grid Table 7 Colorful Accent 5" w:uiPriority="52"/>
+    <w:lsdException w:name="Grid Table 1 Light Accent 6" w:uiPriority="46"/>
+    <w:lsdException w:name="Grid Table 2 Accent 6" w:uiPriority="47"/>
+    <w:lsdException w:name="Grid Table 3 Accent 6" w:uiPriority="48"/>
+    <w:lsdException w:name="Grid Table 4 Accent 6" w:uiPriority="49"/>
+    <w:lsdException w:name="Grid Table 5 Dark Accent 6" w:uiPriority="50"/>
+    <w:lsdException w:name="Grid Table 6 Colorful Accent 6" w:uiPriority="51"/>
+    <w:lsdException w:name="Grid Table 7 Colorful Accent 6" w:uiPriority="52"/>
+    <w:lsdException w:name="List Table 1 Light" w:uiPriority="46"/>
+    <w:lsdException w:name="List Table 2" w:uiPriority="47"/>
+    <w:lsdException w:name="List Table 3" w:uiPriority="48"/>
+    <w:lsdException w:name="List Table 4" w:uiPriority="49"/>
+    <w:lsdException w:name="List Table 5 Dark" w:uiPriority="50"/>
+    <w:lsdException w:name="List Table 6 Colorful" w:uiPriority="51"/>
+    <w:lsdException w:name="List Table 7 Colorful" w:uiPriority="52"/>
+    <w:lsdException w:name="List Table 1 Light Accent 1" w:uiPriority="46"/>
+    <w:lsdException w:name="List Table 2 Accent 1" w:uiPriority="47"/>
+    <w:lsdException w:name="List Table 3 Accent 1" w:uiPriority="48"/>
+    <w:lsdException w:name="List Table 4 Accent 1" w:uiPriority="49"/>
+    <w:lsdException w:name="List Table 5 Dark Accent 1" w:uiPriority="50"/>
+    <w:lsdException w:name="List Table 6 Colorful Accent 1" w:uiPriority="51"/>
+    <w:lsdException w:name="List Table 7 Colorful Accent 1" w:uiPriority="52"/>
+    <w:lsdException w:name="List Table 1 Light Accent 2" w:uiPriority="46"/>
+    <w:lsdException w:name="List Table 2 Accent 2" w:uiPriority="47"/>
+    <w:lsdException w:name="List Table 3 Accent 2" w:uiPriority="48"/>
+    <w:lsdException w:name="List Table 4 Accent 2" w:uiPriority="49"/>
+    <w:lsdException w:name="List Table 5 Dark Accent 2" w:uiPriority="50"/>
+    <w:lsdException w:name="List Table 6 Colorful Accent 2" w:uiPriority="51"/>
+    <w:lsdException w:name="List Table 7 Colorful Accent 2" w:uiPriority="52"/>
+    <w:lsdException w:name="List Table 1 Light Accent 3" w:uiPriority="46"/>
+    <w:lsdException w:name="List Table 2 Accent 3" w:uiPriority="47"/>
+    <w:lsdException w:name="List Table 3 Accent 3" w:uiPriority="48"/>
+    <w:lsdException w:name="List Table 4 Accent 3" w:uiPriority="49"/>
+    <w:lsdException w:name="List Table 5 Dark Accent 3" w:uiPriority="50"/>
+    <w:lsdException w:name="List Table 6 Colorful Accent 3" w:uiPriority="51"/>
+    <w:lsdException w:name="List Table 7 Colorful Accent 3" w:uiPriority="52"/>
+    <w:lsdException w:name="List Table 1 Light Accent 4" w:uiPriority="46"/>
+    <w:lsdException w:name="List Table 2 Accent 4" w:uiPriority="47"/>
+    <w:lsdException w:name="List Table 3 Accent 4" w:uiPriority="48"/>
+    <w:lsdException w:name="List Table 4 Accent 4" w:uiPriority="49"/>
+    <w:lsdException w:name="List Table 5 Dark Accent 4" w:uiPriority="50"/>
+    <w:lsdException w:name="List Table 6 Colorful Accent 4" w:uiPriority="51"/>
+    <w:lsdException w:name="List Table 7 Colorful Accent 4" w:uiPriority="52"/>
+    <w:lsdException w:name="List Table 1 Light Accent 5" w:uiPriority="46"/>
+    <w:lsdException w:name="List Table 2 Accent 5" w:uiPriority="47"/>
+    <w:lsdException w:name="List Table 3 Accent 5" w:uiPriority="48"/>
+    <w:lsdException w:name="List Table 4 Accent 5" w:uiPriority="49"/>
+    <w:lsdException w:name="List Table 5 Dark Accent 5" w:uiPriority="50"/>
+    <w:lsdException w:name="List Table 6 Colorful Accent 5" w:uiPriority="51"/>
+    <w:lsdException w:name="List Table 7 Colorful Accent 5" w:uiPriority="52"/>
+    <w:lsdException w:name="List Table 1 Light Accent 6" w:uiPriority="46"/>
+    <w:lsdException w:name="List Table 2 Accent 6" w:uiPriority="47"/>
+    <w:lsdException w:name="List Table 3 Accent 6" w:uiPriority="48"/>
+    <w:lsdException w:name="List Table 4 Accent 6" w:uiPriority="49"/>
+    <w:lsdException w:name="List Table 5 Dark Accent 6" w:uiPriority="50"/>
+    <w:lsdException w:name="List Table 6 Colorful Accent 6" w:uiPriority="51"/>
+    <w:lsdException w:name="List Table 7 Colorful Accent 6" w:uiPriority="52"/>
   </w:latentStyles>
   <w:style w:type="paragraph" w:default="1" w:styleId="Standard">
     <w:name w:val="Normal"/>
     <w:qFormat/>
-    <w:rsid w:val="00266802"/>
   </w:style>
   <w:style w:type="paragraph" w:styleId="berschrift1">
     <w:name w:val="heading 1"/>
@@ -656,7 +848,6 @@
     <w:uiPriority w:val="99"/>
     <w:semiHidden/>
     <w:unhideWhenUsed/>
-    <w:qFormat/>
     <w:tblPr>
       <w:tblInd w:w="0" w:type="dxa"/>
       <w:tblCellMar>
@@ -696,102 +887,6 @@
       <w:ind w:left="720"/>
       <w:contextualSpacing/>
     </w:pPr>
-  </w:style>
-  <w:style w:type="character" w:styleId="Kommentarzeichen">
-    <w:name w:val="annotation reference"/>
-    <w:basedOn w:val="Absatz-Standardschriftart"/>
-    <w:uiPriority w:val="99"/>
-    <w:semiHidden/>
-    <w:unhideWhenUsed/>
-    <w:rsid w:val="00C04F2B"/>
-    <w:rPr>
-      <w:sz w:val="16"/>
-      <w:szCs w:val="16"/>
-    </w:rPr>
-  </w:style>
-  <w:style w:type="paragraph" w:styleId="Kommentartext">
-    <w:name w:val="annotation text"/>
-    <w:basedOn w:val="Standard"/>
-    <w:link w:val="KommentartextZchn"/>
-    <w:uiPriority w:val="99"/>
-    <w:semiHidden/>
-    <w:unhideWhenUsed/>
-    <w:rsid w:val="00C04F2B"/>
-    <w:pPr>
-      <w:spacing w:line="240" w:lineRule="auto"/>
-    </w:pPr>
-    <w:rPr>
-      <w:sz w:val="20"/>
-      <w:szCs w:val="20"/>
-    </w:rPr>
-  </w:style>
-  <w:style w:type="character" w:customStyle="1" w:styleId="KommentartextZchn">
-    <w:name w:val="Kommentartext Zchn"/>
-    <w:basedOn w:val="Absatz-Standardschriftart"/>
-    <w:link w:val="Kommentartext"/>
-    <w:uiPriority w:val="99"/>
-    <w:semiHidden/>
-    <w:rsid w:val="00C04F2B"/>
-    <w:rPr>
-      <w:sz w:val="20"/>
-      <w:szCs w:val="20"/>
-    </w:rPr>
-  </w:style>
-  <w:style w:type="paragraph" w:styleId="Kommentarthema">
-    <w:name w:val="annotation subject"/>
-    <w:basedOn w:val="Kommentartext"/>
-    <w:next w:val="Kommentartext"/>
-    <w:link w:val="KommentarthemaZchn"/>
-    <w:uiPriority w:val="99"/>
-    <w:semiHidden/>
-    <w:unhideWhenUsed/>
-    <w:rsid w:val="00C04F2B"/>
-    <w:rPr>
-      <w:b/>
-      <w:bCs/>
-    </w:rPr>
-  </w:style>
-  <w:style w:type="character" w:customStyle="1" w:styleId="KommentarthemaZchn">
-    <w:name w:val="Kommentarthema Zchn"/>
-    <w:basedOn w:val="KommentartextZchn"/>
-    <w:link w:val="Kommentarthema"/>
-    <w:uiPriority w:val="99"/>
-    <w:semiHidden/>
-    <w:rsid w:val="00C04F2B"/>
-    <w:rPr>
-      <w:b/>
-      <w:bCs/>
-    </w:rPr>
-  </w:style>
-  <w:style w:type="paragraph" w:styleId="Sprechblasentext">
-    <w:name w:val="Balloon Text"/>
-    <w:basedOn w:val="Standard"/>
-    <w:link w:val="SprechblasentextZchn"/>
-    <w:uiPriority w:val="99"/>
-    <w:semiHidden/>
-    <w:unhideWhenUsed/>
-    <w:rsid w:val="00C04F2B"/>
-    <w:pPr>
-      <w:spacing w:after="0" w:line="240" w:lineRule="auto"/>
-    </w:pPr>
-    <w:rPr>
-      <w:rFonts w:ascii="Tahoma" w:hAnsi="Tahoma" w:cs="Tahoma"/>
-      <w:sz w:val="16"/>
-      <w:szCs w:val="16"/>
-    </w:rPr>
-  </w:style>
-  <w:style w:type="character" w:customStyle="1" w:styleId="SprechblasentextZchn">
-    <w:name w:val="Sprechblasentext Zchn"/>
-    <w:basedOn w:val="Absatz-Standardschriftart"/>
-    <w:link w:val="Sprechblasentext"/>
-    <w:uiPriority w:val="99"/>
-    <w:semiHidden/>
-    <w:rsid w:val="00C04F2B"/>
-    <w:rPr>
-      <w:rFonts w:ascii="Tahoma" w:hAnsi="Tahoma" w:cs="Tahoma"/>
-      <w:sz w:val="16"/>
-      <w:szCs w:val="16"/>
-    </w:rPr>
   </w:style>
 </w:styles>
 </file>
@@ -839,7 +934,7 @@
     </a:clrScheme>
     <a:fontScheme name="Office">
       <a:majorFont>
-        <a:latin typeface="Calibri Light"/>
+        <a:latin typeface="Calibri Light" panose="020F0302020204030204"/>
         <a:ea typeface=""/>
         <a:cs typeface=""/>
         <a:font script="Jpan" typeface="ＭＳ ゴシック"/>
@@ -874,7 +969,7 @@
         <a:font script="Geor" typeface="Sylfaen"/>
       </a:majorFont>
       <a:minorFont>
-        <a:latin typeface="Calibri"/>
+        <a:latin typeface="Calibri" panose="020F0502020204030204"/>
         <a:ea typeface=""/>
         <a:cs typeface=""/>
         <a:font script="Jpan" typeface="ＭＳ 明朝"/>
@@ -1051,7 +1146,7 @@
   <a:extraClrSchemeLst/>
   <a:extLst>
     <a:ext uri="{05A4C25C-085E-4340-85A3-A5531E510DB2}">
-      <thm15:themeFamily xmlns="" xmlns:thm15="http://schemas.microsoft.com/office/thememl/2012/main" name="Office Theme" id="{62F939B6-93AF-4DB8-9C6B-D6C7DFDC589F}" vid="{4A3C46E8-61CC-4603-A589-7422A47A8E4A}"/>
+      <thm15:themeFamily xmlns:thm15="http://schemas.microsoft.com/office/thememl/2012/main" name="Office Theme" id="{62F939B6-93AF-4DB8-9C6B-D6C7DFDC589F}" vid="{4A3C46E8-61CC-4603-A589-7422A47A8E4A}"/>
     </a:ext>
   </a:extLst>
 </a:theme>

</xml_diff>